<commit_message>
Update SRS: modify use case tables, FRs, NFRs
</commit_message>
<xml_diff>
--- a/doc/회의록/회의록 5 회차.docx
+++ b/doc/회의록/회의록 5 회차.docx
@@ -251,7 +251,7 @@
       <w:pPr>
         <w:jc w:val="center"/>
         <w:rPr>
-          <w:rFonts w:ascii="나눔바른고딕 Light" w:eastAsia="나눔바른고딕 Light" w:hAnsi="나눔바른고딕 Light" w:hint="eastAsia"/>
+          <w:rFonts w:ascii="나눔바른고딕 Light" w:eastAsia="나눔바른고딕 Light" w:hAnsi="나눔바른고딕 Light"/>
           <w:sz w:val="40"/>
           <w:szCs w:val="40"/>
         </w:rPr>
@@ -591,14 +591,30 @@
           <w:sz w:val="32"/>
           <w:szCs w:val="32"/>
         </w:rPr>
-        <w:t xml:space="preserve">(Selecting position(FR01), Transferring information(FR02), Searcing a suitable room(FR03), Determining next step in #UC02(FR04), About room(FR05), Chatting(FR06)) </w:t>
+        <w:t>(Selecting position(FR01), Transferring information(FR02), Searc</w:t>
+      </w:r>
+      <w:r>
+        <w:rPr>
+          <w:rFonts w:ascii="나눔바른고딕 Light" w:eastAsia="나눔바른고딕 Light" w:hAnsi="나눔바른고딕 Light" w:hint="eastAsia"/>
+          <w:sz w:val="32"/>
+          <w:szCs w:val="32"/>
+        </w:rPr>
+        <w:t>h</w:t>
+      </w:r>
+      <w:r>
+        <w:rPr>
+          <w:rFonts w:ascii="나눔바른고딕 Light" w:eastAsia="나눔바른고딕 Light" w:hAnsi="나눔바른고딕 Light"/>
+          <w:sz w:val="32"/>
+          <w:szCs w:val="32"/>
+        </w:rPr>
+        <w:t xml:space="preserve">ing a suitable room(FR03), Determining next step in #UC02(FR04), About room(FR05), Chatting(FR06)) </w:t>
       </w:r>
     </w:p>
     <w:p>
       <w:pPr>
         <w:ind w:leftChars="499" w:left="998"/>
         <w:rPr>
-          <w:rFonts w:ascii="나눔바른고딕 Light" w:eastAsia="나눔바른고딕 Light" w:hAnsi="나눔바른고딕 Light" w:hint="eastAsia"/>
+          <w:rFonts w:ascii="나눔바른고딕 Light" w:eastAsia="나눔바른고딕 Light" w:hAnsi="나눔바른고딕 Light"/>
           <w:sz w:val="32"/>
           <w:szCs w:val="32"/>
         </w:rPr>
@@ -698,7 +714,7 @@
       <w:pPr>
         <w:ind w:leftChars="499" w:left="998"/>
         <w:rPr>
-          <w:rFonts w:ascii="나눔바른고딕 Light" w:eastAsia="나눔바른고딕 Light" w:hAnsi="나눔바른고딕 Light" w:hint="eastAsia"/>
+          <w:rFonts w:ascii="나눔바른고딕 Light" w:eastAsia="나눔바른고딕 Light" w:hAnsi="나눔바른고딕 Light"/>
           <w:sz w:val="32"/>
           <w:szCs w:val="32"/>
         </w:rPr>
@@ -773,47 +789,33 @@
           <w:sz w:val="32"/>
           <w:szCs w:val="32"/>
         </w:rPr>
-        <w:t xml:space="preserve"> #FR04</w:t>
-      </w:r>
-      <w:r>
-        <w:rPr>
-          <w:rFonts w:ascii="나눔바른고딕 Light" w:eastAsia="나눔바른고딕 Light" w:hAnsi="나눔바른고딕 Light" w:hint="eastAsia"/>
-          <w:sz w:val="32"/>
-          <w:szCs w:val="32"/>
-        </w:rPr>
-        <w:t xml:space="preserve">의 </w:t>
-      </w:r>
-      <w:r>
-        <w:rPr>
-          <w:rFonts w:ascii="나눔바른고딕 Light" w:eastAsia="나눔바른고딕 Light" w:hAnsi="나눔바른고딕 Light"/>
-          <w:sz w:val="32"/>
-          <w:szCs w:val="32"/>
-        </w:rPr>
-        <w:t>reference</w:t>
-      </w:r>
-      <w:r>
-        <w:rPr>
-          <w:rFonts w:ascii="나눔바른고딕 Light" w:eastAsia="나눔바른고딕 Light" w:hAnsi="나눔바른고딕 Light" w:hint="eastAsia"/>
-          <w:sz w:val="32"/>
-          <w:szCs w:val="32"/>
-        </w:rPr>
-        <w:t xml:space="preserve">에 </w:t>
-      </w:r>
-      <w:r>
-        <w:rPr>
-          <w:rFonts w:ascii="나눔바른고딕 Light" w:eastAsia="나눔바른고딕 Light" w:hAnsi="나눔바른고딕 Light"/>
-          <w:sz w:val="32"/>
-          <w:szCs w:val="32"/>
-        </w:rPr>
-        <w:t xml:space="preserve">#UC02, #UC03 </w:t>
-      </w:r>
-      <w:r>
-        <w:rPr>
-          <w:rFonts w:ascii="나눔바른고딕 Light" w:eastAsia="나눔바른고딕 Light" w:hAnsi="나눔바른고딕 Light" w:hint="eastAsia"/>
-          <w:sz w:val="32"/>
-          <w:szCs w:val="32"/>
-        </w:rPr>
-        <w:t>둘다 넣어야 하는지,</w:t>
+        <w:t xml:space="preserve"> </w:t>
+      </w:r>
+      <w:r>
+        <w:rPr>
+          <w:rFonts w:ascii="나눔바른고딕 Light" w:eastAsia="나눔바른고딕 Light" w:hAnsi="나눔바른고딕 Light"/>
+          <w:sz w:val="32"/>
+          <w:szCs w:val="32"/>
+        </w:rPr>
+        <w:t xml:space="preserve">reference </w:t>
+      </w:r>
+      <w:bookmarkStart w:id="0" w:name="_GoBack"/>
+      <w:bookmarkEnd w:id="0"/>
+      <w:r>
+        <w:rPr>
+          <w:rFonts w:ascii="나눔바른고딕 Light" w:eastAsia="나눔바른고딕 Light" w:hAnsi="나눔바른고딕 Light" w:hint="eastAsia"/>
+          <w:sz w:val="32"/>
+          <w:szCs w:val="32"/>
+        </w:rPr>
+        <w:t>작성 기준</w:t>
+      </w:r>
+      <w:r>
+        <w:rPr>
+          <w:rFonts w:ascii="나눔바른고딕 Light" w:eastAsia="나눔바른고딕 Light" w:hAnsi="나눔바른고딕 Light" w:hint="eastAsia"/>
+          <w:sz w:val="32"/>
+          <w:szCs w:val="32"/>
+        </w:rPr>
+        <w:t>,</w:t>
       </w:r>
       <w:r>
         <w:rPr>
@@ -1062,7 +1064,7 @@
     <w:p>
       <w:pPr>
         <w:rPr>
-          <w:rFonts w:ascii="나눔바른고딕 Light" w:eastAsia="나눔바른고딕 Light" w:hAnsi="나눔바른고딕 Light" w:hint="eastAsia"/>
+          <w:rFonts w:ascii="나눔바른고딕 Light" w:eastAsia="나눔바른고딕 Light" w:hAnsi="나눔바른고딕 Light"/>
           <w:sz w:val="32"/>
           <w:szCs w:val="32"/>
         </w:rPr>
@@ -1117,7 +1119,7 @@
       <w:pPr>
         <w:ind w:left="800" w:firstLine="4"/>
         <w:rPr>
-          <w:rFonts w:ascii="나눔바른고딕 Light" w:eastAsia="나눔바른고딕 Light" w:hAnsi="나눔바른고딕 Light" w:hint="eastAsia"/>
+          <w:rFonts w:ascii="나눔바른고딕 Light" w:eastAsia="나눔바른고딕 Light" w:hAnsi="나눔바른고딕 Light"/>
           <w:sz w:val="32"/>
           <w:szCs w:val="32"/>
         </w:rPr>
@@ -1175,7 +1177,7 @@
       <w:pPr>
         <w:ind w:firstLine="800"/>
         <w:rPr>
-          <w:rFonts w:ascii="나눔바른고딕 Light" w:eastAsia="나눔바른고딕 Light" w:hAnsi="나눔바른고딕 Light" w:hint="eastAsia"/>
+          <w:rFonts w:ascii="나눔바른고딕 Light" w:eastAsia="나눔바른고딕 Light" w:hAnsi="나눔바른고딕 Light"/>
           <w:sz w:val="32"/>
           <w:szCs w:val="32"/>
         </w:rPr>
@@ -1221,8 +1223,6 @@
           <w:szCs w:val="32"/>
         </w:rPr>
       </w:pPr>
-      <w:bookmarkStart w:id="0" w:name="_GoBack"/>
-      <w:bookmarkEnd w:id="0"/>
     </w:p>
     <w:p>
       <w:pPr>
@@ -1277,7 +1277,7 @@
                     <pic:cNvPicPr/>
                   </pic:nvPicPr>
                   <pic:blipFill>
-                    <a:blip r:embed="rId5"/>
+                    <a:blip r:embed="rId7"/>
                     <a:stretch>
                       <a:fillRect/>
                     </a:stretch>
@@ -1388,6 +1388,56 @@
     </w:sectPr>
   </w:body>
 </w:document>
+</file>
+
+<file path=word/endnotes.xml><?xml version="1.0" encoding="utf-8"?>
+<w:endnotes xmlns:wpc="http://schemas.microsoft.com/office/word/2010/wordprocessingCanvas" xmlns:cx="http://schemas.microsoft.com/office/drawing/2014/chartex" xmlns:cx1="http://schemas.microsoft.com/office/drawing/2015/9/8/chartex" xmlns:cx2="http://schemas.microsoft.com/office/drawing/2015/10/21/chartex" xmlns:cx3="http://schemas.microsoft.com/office/drawing/2016/5/9/chartex" xmlns:cx4="http://schemas.microsoft.com/office/drawing/2016/5/10/chartex" xmlns:cx5="http://schemas.microsoft.com/office/drawing/2016/5/11/chartex" xmlns:cx6="http://schemas.microsoft.com/office/drawing/2016/5/12/chartex" xmlns:cx7="http://schemas.microsoft.com/office/drawing/2016/5/13/chartex" xmlns:cx8="http://schemas.microsoft.com/office/drawing/2016/5/14/chartex" xmlns:mc="http://schemas.openxmlformats.org/markup-compatibility/2006" xmlns:aink="http://schemas.microsoft.com/office/drawing/2016/ink" xmlns:am3d="http://schemas.microsoft.com/office/drawing/2017/model3d" xmlns:o="urn:schemas-microsoft-com:office:office" xmlns:r="http://schemas.openxmlformats.org/officeDocument/2006/relationships" xmlns:m="http://schemas.openxmlformats.org/officeDocument/2006/math" xmlns:v="urn:schemas-microsoft-com:vml" xmlns:wp14="http://schemas.microsoft.com/office/word/2010/wordprocessingDrawing" xmlns:wp="http://schemas.openxmlformats.org/drawingml/2006/wordprocessingDrawing" xmlns:w10="urn:schemas-microsoft-com:office:word" xmlns:w="http://schemas.openxmlformats.org/wordprocessingml/2006/main" xmlns:w14="http://schemas.microsoft.com/office/word/2010/wordml" xmlns:w15="http://schemas.microsoft.com/office/word/2012/wordml" xmlns:w16cid="http://schemas.microsoft.com/office/word/2016/wordml/cid" xmlns:w16se="http://schemas.microsoft.com/office/word/2015/wordml/symex" xmlns:wpg="http://schemas.microsoft.com/office/word/2010/wordprocessingGroup" xmlns:wpi="http://schemas.microsoft.com/office/word/2010/wordprocessingInk" xmlns:wne="http://schemas.microsoft.com/office/word/2006/wordml" xmlns:wps="http://schemas.microsoft.com/office/word/2010/wordprocessingShape" mc:Ignorable="w14 w15 w16se w16cid wp14">
+  <w:endnote w:type="separator" w:id="-1">
+    <w:p>
+      <w:pPr>
+        <w:spacing w:after="0" w:line="240" w:lineRule="auto"/>
+      </w:pPr>
+      <w:r>
+        <w:separator/>
+      </w:r>
+    </w:p>
+  </w:endnote>
+  <w:endnote w:type="continuationSeparator" w:id="0">
+    <w:p>
+      <w:pPr>
+        <w:spacing w:after="0" w:line="240" w:lineRule="auto"/>
+      </w:pPr>
+      <w:r>
+        <w:continuationSeparator/>
+      </w:r>
+    </w:p>
+  </w:endnote>
+</w:endnotes>
+</file>
+
+<file path=word/footnotes.xml><?xml version="1.0" encoding="utf-8"?>
+<w:footnotes xmlns:wpc="http://schemas.microsoft.com/office/word/2010/wordprocessingCanvas" xmlns:cx="http://schemas.microsoft.com/office/drawing/2014/chartex" xmlns:cx1="http://schemas.microsoft.com/office/drawing/2015/9/8/chartex" xmlns:cx2="http://schemas.microsoft.com/office/drawing/2015/10/21/chartex" xmlns:cx3="http://schemas.microsoft.com/office/drawing/2016/5/9/chartex" xmlns:cx4="http://schemas.microsoft.com/office/drawing/2016/5/10/chartex" xmlns:cx5="http://schemas.microsoft.com/office/drawing/2016/5/11/chartex" xmlns:cx6="http://schemas.microsoft.com/office/drawing/2016/5/12/chartex" xmlns:cx7="http://schemas.microsoft.com/office/drawing/2016/5/13/chartex" xmlns:cx8="http://schemas.microsoft.com/office/drawing/2016/5/14/chartex" xmlns:mc="http://schemas.openxmlformats.org/markup-compatibility/2006" xmlns:aink="http://schemas.microsoft.com/office/drawing/2016/ink" xmlns:am3d="http://schemas.microsoft.com/office/drawing/2017/model3d" xmlns:o="urn:schemas-microsoft-com:office:office" xmlns:r="http://schemas.openxmlformats.org/officeDocument/2006/relationships" xmlns:m="http://schemas.openxmlformats.org/officeDocument/2006/math" xmlns:v="urn:schemas-microsoft-com:vml" xmlns:wp14="http://schemas.microsoft.com/office/word/2010/wordprocessingDrawing" xmlns:wp="http://schemas.openxmlformats.org/drawingml/2006/wordprocessingDrawing" xmlns:w10="urn:schemas-microsoft-com:office:word" xmlns:w="http://schemas.openxmlformats.org/wordprocessingml/2006/main" xmlns:w14="http://schemas.microsoft.com/office/word/2010/wordml" xmlns:w15="http://schemas.microsoft.com/office/word/2012/wordml" xmlns:w16cid="http://schemas.microsoft.com/office/word/2016/wordml/cid" xmlns:w16se="http://schemas.microsoft.com/office/word/2015/wordml/symex" xmlns:wpg="http://schemas.microsoft.com/office/word/2010/wordprocessingGroup" xmlns:wpi="http://schemas.microsoft.com/office/word/2010/wordprocessingInk" xmlns:wne="http://schemas.microsoft.com/office/word/2006/wordml" xmlns:wps="http://schemas.microsoft.com/office/word/2010/wordprocessingShape" mc:Ignorable="w14 w15 w16se w16cid wp14">
+  <w:footnote w:type="separator" w:id="-1">
+    <w:p>
+      <w:pPr>
+        <w:spacing w:after="0" w:line="240" w:lineRule="auto"/>
+      </w:pPr>
+      <w:r>
+        <w:separator/>
+      </w:r>
+    </w:p>
+  </w:footnote>
+  <w:footnote w:type="continuationSeparator" w:id="0">
+    <w:p>
+      <w:pPr>
+        <w:spacing w:after="0" w:line="240" w:lineRule="auto"/>
+      </w:pPr>
+      <w:r>
+        <w:continuationSeparator/>
+      </w:r>
+    </w:p>
+  </w:footnote>
+</w:footnotes>
 </file>
 
 <file path=word/numbering.xml><?xml version="1.0" encoding="utf-8"?>
@@ -2297,6 +2347,50 @@
       <w:ind w:leftChars="400" w:left="800"/>
     </w:pPr>
   </w:style>
+  <w:style w:type="paragraph" w:styleId="a4">
+    <w:name w:val="header"/>
+    <w:basedOn w:val="a"/>
+    <w:link w:val="Char"/>
+    <w:uiPriority w:val="99"/>
+    <w:unhideWhenUsed/>
+    <w:rsid w:val="00495170"/>
+    <w:pPr>
+      <w:tabs>
+        <w:tab w:val="center" w:pos="4513"/>
+        <w:tab w:val="right" w:pos="9026"/>
+      </w:tabs>
+      <w:snapToGrid w:val="0"/>
+    </w:pPr>
+  </w:style>
+  <w:style w:type="character" w:customStyle="1" w:styleId="Char">
+    <w:name w:val="머리글 Char"/>
+    <w:basedOn w:val="a0"/>
+    <w:link w:val="a4"/>
+    <w:uiPriority w:val="99"/>
+    <w:rsid w:val="00495170"/>
+  </w:style>
+  <w:style w:type="paragraph" w:styleId="a5">
+    <w:name w:val="footer"/>
+    <w:basedOn w:val="a"/>
+    <w:link w:val="Char0"/>
+    <w:uiPriority w:val="99"/>
+    <w:unhideWhenUsed/>
+    <w:rsid w:val="00495170"/>
+    <w:pPr>
+      <w:tabs>
+        <w:tab w:val="center" w:pos="4513"/>
+        <w:tab w:val="right" w:pos="9026"/>
+      </w:tabs>
+      <w:snapToGrid w:val="0"/>
+    </w:pPr>
+  </w:style>
+  <w:style w:type="character" w:customStyle="1" w:styleId="Char0">
+    <w:name w:val="바닥글 Char"/>
+    <w:basedOn w:val="a0"/>
+    <w:link w:val="a5"/>
+    <w:uiPriority w:val="99"/>
+    <w:rsid w:val="00495170"/>
+  </w:style>
 </w:styles>
 </file>
 

</xml_diff>